<commit_message>
Update oko numeracije stranica i sadržaja
</commit_message>
<xml_diff>
--- a/UUB Seminarski rad.docx
+++ b/UUB Seminarski rad.docx
@@ -31,7 +31,7 @@
                     <pic:cNvPicPr/>
                   </pic:nvPicPr>
                   <pic:blipFill>
-                    <a:blip r:embed="rId4">
+                    <a:blip r:embed="rId6">
                       <a:extLst>
                         <a:ext uri="{28A0092B-C50C-407E-A947-70E740481C1C}">
                           <a14:useLocalDpi xmlns:a14="http://schemas.microsoft.com/office/drawing/2010/main" val="0"/>
@@ -157,14 +157,7 @@
           <w:sz w:val="32"/>
           <w:szCs w:val="32"/>
         </w:rPr>
-        <w:t xml:space="preserve">Predmet: </w:t>
-      </w:r>
-      <w:r>
-        <w:rPr>
-          <w:sz w:val="32"/>
-          <w:szCs w:val="32"/>
-        </w:rPr>
-        <w:t>Uvod u baze podataka</w:t>
+        <w:t>Predmet: Uvod u baze podataka</w:t>
       </w:r>
     </w:p>
     <w:p>
@@ -315,12 +308,6 @@
                                 <w:szCs w:val="32"/>
                               </w:rPr>
                               <w:br/>
-                            </w:r>
-                            <w:r>
-                              <w:rPr>
-                                <w:sz w:val="32"/>
-                                <w:szCs w:val="32"/>
-                              </w:rPr>
                               <w:t>Sabrina Deljkić</w:t>
                             </w:r>
                             <w:r>
@@ -395,12 +382,6 @@
                           <w:szCs w:val="32"/>
                         </w:rPr>
                         <w:br/>
-                      </w:r>
-                      <w:r>
-                        <w:rPr>
-                          <w:sz w:val="32"/>
-                          <w:szCs w:val="32"/>
-                        </w:rPr>
                         <w:t>Sabrina Deljkić</w:t>
                       </w:r>
                       <w:r>
@@ -470,28 +451,7 @@
           <w:szCs w:val="32"/>
         </w:rPr>
         <w:br/>
-        <w:t xml:space="preserve">doc. dr. </w:t>
-      </w:r>
-      <w:r>
-        <w:rPr>
-          <w:sz w:val="32"/>
-          <w:szCs w:val="32"/>
-        </w:rPr>
-        <w:t>Damir</w:t>
-      </w:r>
-      <w:r>
-        <w:rPr>
-          <w:sz w:val="32"/>
-          <w:szCs w:val="32"/>
-        </w:rPr>
-        <w:t xml:space="preserve"> </w:t>
-      </w:r>
-      <w:r>
-        <w:rPr>
-          <w:sz w:val="32"/>
-          <w:szCs w:val="32"/>
-        </w:rPr>
-        <w:t>Omerašević</w:t>
+        <w:t>doc. dr. Damir Omerašević</w:t>
       </w:r>
       <w:r>
         <w:rPr>
@@ -591,7 +551,7 @@
           <w:sz w:val="28"/>
           <w:szCs w:val="28"/>
         </w:rPr>
-        <w:t>............................................ 3</w:t>
+        <w:t>.......................................... 3</w:t>
       </w:r>
     </w:p>
     <w:p>
@@ -631,7 +591,7 @@
           <w:sz w:val="28"/>
           <w:szCs w:val="28"/>
         </w:rPr>
-        <w:t>........................................................................................ 4</w:t>
+        <w:t>...................................................................................... 4</w:t>
       </w:r>
     </w:p>
     <w:p>
@@ -683,7 +643,14 @@
           <w:sz w:val="28"/>
           <w:szCs w:val="28"/>
         </w:rPr>
-        <w:t>..................... 5</w:t>
+        <w:t xml:space="preserve">................... </w:t>
+      </w:r>
+      <w:r>
+        <w:rPr>
+          <w:sz w:val="28"/>
+          <w:szCs w:val="28"/>
+        </w:rPr>
+        <w:t>6</w:t>
       </w:r>
     </w:p>
     <w:p>
@@ -744,7 +711,14 @@
           <w:sz w:val="28"/>
           <w:szCs w:val="28"/>
         </w:rPr>
-        <w:t>.................................................................. 7</w:t>
+        <w:t xml:space="preserve">................................................................ </w:t>
+      </w:r>
+      <w:r>
+        <w:rPr>
+          <w:sz w:val="28"/>
+          <w:szCs w:val="28"/>
+        </w:rPr>
+        <w:t>10</w:t>
       </w:r>
     </w:p>
     <w:p>
@@ -775,7 +749,14 @@
           <w:sz w:val="28"/>
           <w:szCs w:val="28"/>
         </w:rPr>
-        <w:t>............................................................. 8</w:t>
+        <w:t xml:space="preserve">........................................................... </w:t>
+      </w:r>
+      <w:r>
+        <w:rPr>
+          <w:sz w:val="28"/>
+          <w:szCs w:val="28"/>
+        </w:rPr>
+        <w:t>12</w:t>
       </w:r>
     </w:p>
     <w:p>
@@ -820,7 +801,14 @@
           <w:sz w:val="28"/>
           <w:szCs w:val="28"/>
         </w:rPr>
-        <w:t>............................................................................... 9</w:t>
+        <w:t xml:space="preserve">............................................................................. </w:t>
+      </w:r>
+      <w:r>
+        <w:rPr>
+          <w:sz w:val="28"/>
+          <w:szCs w:val="28"/>
+        </w:rPr>
+        <w:t>13</w:t>
       </w:r>
       <w:r>
         <w:rPr>
@@ -1516,7 +1504,7 @@
                     <pic:cNvPicPr/>
                   </pic:nvPicPr>
                   <pic:blipFill>
-                    <a:blip r:embed="rId5">
+                    <a:blip r:embed="rId7">
                       <a:extLst>
                         <a:ext uri="{28A0092B-C50C-407E-A947-70E740481C1C}">
                           <a14:useLocalDpi xmlns:a14="http://schemas.microsoft.com/office/drawing/2010/main" val="0"/>
@@ -2231,7 +2219,7 @@
                     <pic:cNvPicPr/>
                   </pic:nvPicPr>
                   <pic:blipFill>
-                    <a:blip r:embed="rId6" cstate="print">
+                    <a:blip r:embed="rId8" cstate="print">
                       <a:extLst>
                         <a:ext uri="{28A0092B-C50C-407E-A947-70E740481C1C}">
                           <a14:useLocalDpi xmlns:a14="http://schemas.microsoft.com/office/drawing/2010/main" val="0"/>
@@ -2615,7 +2603,7 @@
                     <pic:cNvPicPr/>
                   </pic:nvPicPr>
                   <pic:blipFill>
-                    <a:blip r:embed="rId7">
+                    <a:blip r:embed="rId9">
                       <a:extLst>
                         <a:ext uri="{28A0092B-C50C-407E-A947-70E740481C1C}">
                           <a14:useLocalDpi xmlns:a14="http://schemas.microsoft.com/office/drawing/2010/main" val="0"/>
@@ -2982,7 +2970,7 @@
                     <pic:cNvPicPr/>
                   </pic:nvPicPr>
                   <pic:blipFill>
-                    <a:blip r:embed="rId8">
+                    <a:blip r:embed="rId10">
                       <a:extLst>
                         <a:ext uri="{28A0092B-C50C-407E-A947-70E740481C1C}">
                           <a14:useLocalDpi xmlns:a14="http://schemas.microsoft.com/office/drawing/2010/main" val="0"/>
@@ -3327,7 +3315,7 @@
                     <pic:cNvPicPr/>
                   </pic:nvPicPr>
                   <pic:blipFill>
-                    <a:blip r:embed="rId9">
+                    <a:blip r:embed="rId11">
                       <a:extLst>
                         <a:ext uri="{28A0092B-C50C-407E-A947-70E740481C1C}">
                           <a14:useLocalDpi xmlns:a14="http://schemas.microsoft.com/office/drawing/2010/main" val="0"/>
@@ -3683,7 +3671,7 @@
                     <pic:cNvPicPr/>
                   </pic:nvPicPr>
                   <pic:blipFill>
-                    <a:blip r:embed="rId10">
+                    <a:blip r:embed="rId12">
                       <a:extLst>
                         <a:ext uri="{28A0092B-C50C-407E-A947-70E740481C1C}">
                           <a14:useLocalDpi xmlns:a14="http://schemas.microsoft.com/office/drawing/2010/main" val="0"/>
@@ -4009,7 +3997,7 @@
                     <pic:cNvPicPr/>
                   </pic:nvPicPr>
                   <pic:blipFill>
-                    <a:blip r:embed="rId11" cstate="print">
+                    <a:blip r:embed="rId13" cstate="print">
                       <a:extLst>
                         <a:ext uri="{28A0092B-C50C-407E-A947-70E740481C1C}">
                           <a14:useLocalDpi xmlns:a14="http://schemas.microsoft.com/office/drawing/2010/main" val="0"/>
@@ -4364,7 +4352,7 @@
                     <pic:cNvPicPr/>
                   </pic:nvPicPr>
                   <pic:blipFill>
-                    <a:blip r:embed="rId12">
+                    <a:blip r:embed="rId14">
                       <a:extLst>
                         <a:ext uri="{28A0092B-C50C-407E-A947-70E740481C1C}">
                           <a14:useLocalDpi xmlns:a14="http://schemas.microsoft.com/office/drawing/2010/main" val="0"/>
@@ -4704,7 +4692,7 @@
                     <pic:cNvPicPr/>
                   </pic:nvPicPr>
                   <pic:blipFill>
-                    <a:blip r:embed="rId13">
+                    <a:blip r:embed="rId15">
                       <a:extLst>
                         <a:ext uri="{28A0092B-C50C-407E-A947-70E740481C1C}">
                           <a14:useLocalDpi xmlns:a14="http://schemas.microsoft.com/office/drawing/2010/main" val="0"/>
@@ -5045,7 +5033,7 @@
                     <pic:cNvPicPr/>
                   </pic:nvPicPr>
                   <pic:blipFill>
-                    <a:blip r:embed="rId14">
+                    <a:blip r:embed="rId16">
                       <a:extLst>
                         <a:ext uri="{28A0092B-C50C-407E-A947-70E740481C1C}">
                           <a14:useLocalDpi xmlns:a14="http://schemas.microsoft.com/office/drawing/2010/main" val="0"/>
@@ -5308,7 +5296,7 @@
                     <pic:cNvPicPr/>
                   </pic:nvPicPr>
                   <pic:blipFill>
-                    <a:blip r:embed="rId15">
+                    <a:blip r:embed="rId17">
                       <a:extLst>
                         <a:ext uri="{28A0092B-C50C-407E-A947-70E740481C1C}">
                           <a14:useLocalDpi xmlns:a14="http://schemas.microsoft.com/office/drawing/2010/main" val="0"/>
@@ -5407,7 +5395,7 @@
                     <pic:cNvPicPr/>
                   </pic:nvPicPr>
                   <pic:blipFill>
-                    <a:blip r:embed="rId16">
+                    <a:blip r:embed="rId18">
                       <a:extLst>
                         <a:ext uri="{28A0092B-C50C-407E-A947-70E740481C1C}">
                           <a14:useLocalDpi xmlns:a14="http://schemas.microsoft.com/office/drawing/2010/main" val="0"/>
@@ -5461,7 +5449,7 @@
                     <pic:cNvPicPr/>
                   </pic:nvPicPr>
                   <pic:blipFill>
-                    <a:blip r:embed="rId17">
+                    <a:blip r:embed="rId19">
                       <a:extLst>
                         <a:ext uri="{28A0092B-C50C-407E-A947-70E740481C1C}">
                           <a14:useLocalDpi xmlns:a14="http://schemas.microsoft.com/office/drawing/2010/main" val="0"/>
@@ -5516,7 +5504,7 @@
                     <pic:cNvPicPr/>
                   </pic:nvPicPr>
                   <pic:blipFill>
-                    <a:blip r:embed="rId18">
+                    <a:blip r:embed="rId20">
                       <a:extLst>
                         <a:ext uri="{28A0092B-C50C-407E-A947-70E740481C1C}">
                           <a14:useLocalDpi xmlns:a14="http://schemas.microsoft.com/office/drawing/2010/main" val="0"/>
@@ -5563,7 +5551,7 @@
                     <pic:cNvPicPr/>
                   </pic:nvPicPr>
                   <pic:blipFill>
-                    <a:blip r:embed="rId19">
+                    <a:blip r:embed="rId21">
                       <a:extLst>
                         <a:ext uri="{28A0092B-C50C-407E-A947-70E740481C1C}">
                           <a14:useLocalDpi xmlns:a14="http://schemas.microsoft.com/office/drawing/2010/main" val="0"/>
@@ -5619,7 +5607,7 @@
                     <pic:cNvPicPr/>
                   </pic:nvPicPr>
                   <pic:blipFill>
-                    <a:blip r:embed="rId20">
+                    <a:blip r:embed="rId22">
                       <a:extLst>
                         <a:ext uri="{28A0092B-C50C-407E-A947-70E740481C1C}">
                           <a14:useLocalDpi xmlns:a14="http://schemas.microsoft.com/office/drawing/2010/main" val="0"/>
@@ -5682,7 +5670,7 @@
                     <pic:cNvPicPr/>
                   </pic:nvPicPr>
                   <pic:blipFill>
-                    <a:blip r:embed="rId21">
+                    <a:blip r:embed="rId23">
                       <a:extLst>
                         <a:ext uri="{28A0092B-C50C-407E-A947-70E740481C1C}">
                           <a14:useLocalDpi xmlns:a14="http://schemas.microsoft.com/office/drawing/2010/main" val="0"/>
@@ -5736,7 +5724,7 @@
                     <pic:cNvPicPr/>
                   </pic:nvPicPr>
                   <pic:blipFill>
-                    <a:blip r:embed="rId22">
+                    <a:blip r:embed="rId24">
                       <a:extLst>
                         <a:ext uri="{28A0092B-C50C-407E-A947-70E740481C1C}">
                           <a14:useLocalDpi xmlns:a14="http://schemas.microsoft.com/office/drawing/2010/main" val="0"/>
@@ -5807,7 +5795,7 @@
                     <pic:cNvPicPr/>
                   </pic:nvPicPr>
                   <pic:blipFill>
-                    <a:blip r:embed="rId23">
+                    <a:blip r:embed="rId25">
                       <a:extLst>
                         <a:ext uri="{28A0092B-C50C-407E-A947-70E740481C1C}">
                           <a14:useLocalDpi xmlns:a14="http://schemas.microsoft.com/office/drawing/2010/main" val="0"/>
@@ -5854,7 +5842,7 @@
                     <pic:cNvPicPr/>
                   </pic:nvPicPr>
                   <pic:blipFill>
-                    <a:blip r:embed="rId24">
+                    <a:blip r:embed="rId26">
                       <a:extLst>
                         <a:ext uri="{28A0092B-C50C-407E-A947-70E740481C1C}">
                           <a14:useLocalDpi xmlns:a14="http://schemas.microsoft.com/office/drawing/2010/main" val="0"/>
@@ -6032,13 +6020,121 @@
       </w:pPr>
     </w:p>
     <w:sectPr>
+      <w:footerReference w:type="default" r:id="rId27"/>
       <w:pgSz w:w="12240" w:h="15840"/>
       <w:pgMar w:top="1440" w:right="1440" w:bottom="1440" w:left="1440" w:header="708" w:footer="708" w:gutter="0"/>
       <w:cols w:space="708"/>
+      <w:titlePg/>
       <w:docGrid w:linePitch="360"/>
     </w:sectPr>
   </w:body>
 </w:document>
+</file>
+
+<file path=word/endnotes.xml><?xml version="1.0" encoding="utf-8"?>
+<w:endnotes xmlns:wpc="http://schemas.microsoft.com/office/word/2010/wordprocessingCanvas" xmlns:cx="http://schemas.microsoft.com/office/drawing/2014/chartex" xmlns:cx1="http://schemas.microsoft.com/office/drawing/2015/9/8/chartex" xmlns:cx2="http://schemas.microsoft.com/office/drawing/2015/10/21/chartex" xmlns:cx3="http://schemas.microsoft.com/office/drawing/2016/5/9/chartex" xmlns:cx4="http://schemas.microsoft.com/office/drawing/2016/5/10/chartex" xmlns:cx5="http://schemas.microsoft.com/office/drawing/2016/5/11/chartex" xmlns:cx6="http://schemas.microsoft.com/office/drawing/2016/5/12/chartex" xmlns:cx7="http://schemas.microsoft.com/office/drawing/2016/5/13/chartex" xmlns:cx8="http://schemas.microsoft.com/office/drawing/2016/5/14/chartex" xmlns:mc="http://schemas.openxmlformats.org/markup-compatibility/2006" xmlns:aink="http://schemas.microsoft.com/office/drawing/2016/ink" xmlns:am3d="http://schemas.microsoft.com/office/drawing/2017/model3d" xmlns:o="urn:schemas-microsoft-com:office:office" xmlns:r="http://schemas.openxmlformats.org/officeDocument/2006/relationships" xmlns:m="http://schemas.openxmlformats.org/officeDocument/2006/math" xmlns:v="urn:schemas-microsoft-com:vml" xmlns:wp14="http://schemas.microsoft.com/office/word/2010/wordprocessingDrawing" xmlns:wp="http://schemas.openxmlformats.org/drawingml/2006/wordprocessingDrawing" xmlns:w10="urn:schemas-microsoft-com:office:word" xmlns:w="http://schemas.openxmlformats.org/wordprocessingml/2006/main" xmlns:w14="http://schemas.microsoft.com/office/word/2010/wordml" xmlns:w15="http://schemas.microsoft.com/office/word/2012/wordml" xmlns:w16cex="http://schemas.microsoft.com/office/word/2018/wordml/cex" xmlns:w16cid="http://schemas.microsoft.com/office/word/2016/wordml/cid" xmlns:w16="http://schemas.microsoft.com/office/word/2018/wordml" xmlns:w16se="http://schemas.microsoft.com/office/word/2015/wordml/symex" xmlns:wpg="http://schemas.microsoft.com/office/word/2010/wordprocessingGroup" xmlns:wpi="http://schemas.microsoft.com/office/word/2010/wordprocessingInk" xmlns:wne="http://schemas.microsoft.com/office/word/2006/wordml" xmlns:wps="http://schemas.microsoft.com/office/word/2010/wordprocessingShape" mc:Ignorable="w14 w15 w16se w16cid w16 w16cex wp14">
+  <w:endnote w:type="separator" w:id="-1">
+    <w:p>
+      <w:pPr>
+        <w:spacing w:after="0" w:line="240" w:lineRule="auto"/>
+      </w:pPr>
+      <w:r>
+        <w:separator/>
+      </w:r>
+    </w:p>
+  </w:endnote>
+  <w:endnote w:type="continuationSeparator" w:id="0">
+    <w:p>
+      <w:pPr>
+        <w:spacing w:after="0" w:line="240" w:lineRule="auto"/>
+      </w:pPr>
+      <w:r>
+        <w:continuationSeparator/>
+      </w:r>
+    </w:p>
+  </w:endnote>
+</w:endnotes>
+</file>
+
+<file path=word/footer1.xml><?xml version="1.0" encoding="utf-8"?>
+<w:ftr xmlns:wpc="http://schemas.microsoft.com/office/word/2010/wordprocessingCanvas" xmlns:cx="http://schemas.microsoft.com/office/drawing/2014/chartex" xmlns:cx1="http://schemas.microsoft.com/office/drawing/2015/9/8/chartex" xmlns:cx2="http://schemas.microsoft.com/office/drawing/2015/10/21/chartex" xmlns:cx3="http://schemas.microsoft.com/office/drawing/2016/5/9/chartex" xmlns:cx4="http://schemas.microsoft.com/office/drawing/2016/5/10/chartex" xmlns:cx5="http://schemas.microsoft.com/office/drawing/2016/5/11/chartex" xmlns:cx6="http://schemas.microsoft.com/office/drawing/2016/5/12/chartex" xmlns:cx7="http://schemas.microsoft.com/office/drawing/2016/5/13/chartex" xmlns:cx8="http://schemas.microsoft.com/office/drawing/2016/5/14/chartex" xmlns:mc="http://schemas.openxmlformats.org/markup-compatibility/2006" xmlns:aink="http://schemas.microsoft.com/office/drawing/2016/ink" xmlns:am3d="http://schemas.microsoft.com/office/drawing/2017/model3d" xmlns:o="urn:schemas-microsoft-com:office:office" xmlns:r="http://schemas.openxmlformats.org/officeDocument/2006/relationships" xmlns:m="http://schemas.openxmlformats.org/officeDocument/2006/math" xmlns:v="urn:schemas-microsoft-com:vml" xmlns:wp14="http://schemas.microsoft.com/office/word/2010/wordprocessingDrawing" xmlns:wp="http://schemas.openxmlformats.org/drawingml/2006/wordprocessingDrawing" xmlns:w10="urn:schemas-microsoft-com:office:word" xmlns:w="http://schemas.openxmlformats.org/wordprocessingml/2006/main" xmlns:w14="http://schemas.microsoft.com/office/word/2010/wordml" xmlns:w15="http://schemas.microsoft.com/office/word/2012/wordml" xmlns:w16cex="http://schemas.microsoft.com/office/word/2018/wordml/cex" xmlns:w16cid="http://schemas.microsoft.com/office/word/2016/wordml/cid" xmlns:w16="http://schemas.microsoft.com/office/word/2018/wordml" xmlns:w16se="http://schemas.microsoft.com/office/word/2015/wordml/symex" xmlns:wpg="http://schemas.microsoft.com/office/word/2010/wordprocessingGroup" xmlns:wpi="http://schemas.microsoft.com/office/word/2010/wordprocessingInk" xmlns:wne="http://schemas.microsoft.com/office/word/2006/wordml" xmlns:wps="http://schemas.microsoft.com/office/word/2010/wordprocessingShape" mc:Ignorable="w14 w15 w16se w16cid w16 w16cex wp14">
+  <w:sdt>
+    <w:sdtPr>
+      <w:rPr>
+        <w:noProof w:val="0"/>
+      </w:rPr>
+      <w:id w:val="-1411999900"/>
+      <w:docPartObj>
+        <w:docPartGallery w:val="Page Numbers (Bottom of Page)"/>
+        <w:docPartUnique/>
+      </w:docPartObj>
+    </w:sdtPr>
+    <w:sdtEndPr>
+      <w:rPr>
+        <w:noProof/>
+      </w:rPr>
+    </w:sdtEndPr>
+    <w:sdtContent>
+      <w:p>
+        <w:pPr>
+          <w:pStyle w:val="Footer"/>
+          <w:jc w:val="center"/>
+        </w:pPr>
+        <w:r>
+          <w:rPr>
+            <w:noProof w:val="0"/>
+          </w:rPr>
+          <w:fldChar w:fldCharType="begin"/>
+        </w:r>
+        <w:r>
+          <w:instrText xml:space="preserve"> PAGE   \* MERGEFORMAT </w:instrText>
+        </w:r>
+        <w:r>
+          <w:rPr>
+            <w:noProof w:val="0"/>
+          </w:rPr>
+          <w:fldChar w:fldCharType="separate"/>
+        </w:r>
+        <w:r>
+          <w:t>2</w:t>
+        </w:r>
+        <w:r>
+          <w:fldChar w:fldCharType="end"/>
+        </w:r>
+      </w:p>
+    </w:sdtContent>
+  </w:sdt>
+  <w:p>
+    <w:pPr>
+      <w:pStyle w:val="Footer"/>
+    </w:pPr>
+  </w:p>
+</w:ftr>
+</file>
+
+<file path=word/footnotes.xml><?xml version="1.0" encoding="utf-8"?>
+<w:footnotes xmlns:wpc="http://schemas.microsoft.com/office/word/2010/wordprocessingCanvas" xmlns:cx="http://schemas.microsoft.com/office/drawing/2014/chartex" xmlns:cx1="http://schemas.microsoft.com/office/drawing/2015/9/8/chartex" xmlns:cx2="http://schemas.microsoft.com/office/drawing/2015/10/21/chartex" xmlns:cx3="http://schemas.microsoft.com/office/drawing/2016/5/9/chartex" xmlns:cx4="http://schemas.microsoft.com/office/drawing/2016/5/10/chartex" xmlns:cx5="http://schemas.microsoft.com/office/drawing/2016/5/11/chartex" xmlns:cx6="http://schemas.microsoft.com/office/drawing/2016/5/12/chartex" xmlns:cx7="http://schemas.microsoft.com/office/drawing/2016/5/13/chartex" xmlns:cx8="http://schemas.microsoft.com/office/drawing/2016/5/14/chartex" xmlns:mc="http://schemas.openxmlformats.org/markup-compatibility/2006" xmlns:aink="http://schemas.microsoft.com/office/drawing/2016/ink" xmlns:am3d="http://schemas.microsoft.com/office/drawing/2017/model3d" xmlns:o="urn:schemas-microsoft-com:office:office" xmlns:r="http://schemas.openxmlformats.org/officeDocument/2006/relationships" xmlns:m="http://schemas.openxmlformats.org/officeDocument/2006/math" xmlns:v="urn:schemas-microsoft-com:vml" xmlns:wp14="http://schemas.microsoft.com/office/word/2010/wordprocessingDrawing" xmlns:wp="http://schemas.openxmlformats.org/drawingml/2006/wordprocessingDrawing" xmlns:w10="urn:schemas-microsoft-com:office:word" xmlns:w="http://schemas.openxmlformats.org/wordprocessingml/2006/main" xmlns:w14="http://schemas.microsoft.com/office/word/2010/wordml" xmlns:w15="http://schemas.microsoft.com/office/word/2012/wordml" xmlns:w16cex="http://schemas.microsoft.com/office/word/2018/wordml/cex" xmlns:w16cid="http://schemas.microsoft.com/office/word/2016/wordml/cid" xmlns:w16="http://schemas.microsoft.com/office/word/2018/wordml" xmlns:w16se="http://schemas.microsoft.com/office/word/2015/wordml/symex" xmlns:wpg="http://schemas.microsoft.com/office/word/2010/wordprocessingGroup" xmlns:wpi="http://schemas.microsoft.com/office/word/2010/wordprocessingInk" xmlns:wne="http://schemas.microsoft.com/office/word/2006/wordml" xmlns:wps="http://schemas.microsoft.com/office/word/2010/wordprocessingShape" mc:Ignorable="w14 w15 w16se w16cid w16 w16cex wp14">
+  <w:footnote w:type="separator" w:id="-1">
+    <w:p>
+      <w:pPr>
+        <w:spacing w:after="0" w:line="240" w:lineRule="auto"/>
+      </w:pPr>
+      <w:r>
+        <w:separator/>
+      </w:r>
+    </w:p>
+  </w:footnote>
+  <w:footnote w:type="continuationSeparator" w:id="0">
+    <w:p>
+      <w:pPr>
+        <w:spacing w:after="0" w:line="240" w:lineRule="auto"/>
+      </w:pPr>
+      <w:r>
+        <w:continuationSeparator/>
+      </w:r>
+    </w:p>
+  </w:footnote>
+</w:footnotes>
 </file>
 
 <file path=word/styles.xml><?xml version="1.0" encoding="utf-8"?>
@@ -6481,6 +6577,58 @@
     <w:basedOn w:val="DefaultParagraphFont"/>
     <w:rsid w:val="004A788D"/>
   </w:style>
+  <w:style w:type="paragraph" w:styleId="Header">
+    <w:name w:val="header"/>
+    <w:basedOn w:val="Normal"/>
+    <w:link w:val="HeaderChar"/>
+    <w:uiPriority w:val="99"/>
+    <w:unhideWhenUsed/>
+    <w:rsid w:val="00122D81"/>
+    <w:pPr>
+      <w:tabs>
+        <w:tab w:val="center" w:pos="4680"/>
+        <w:tab w:val="right" w:pos="9360"/>
+      </w:tabs>
+      <w:spacing w:after="0" w:line="240" w:lineRule="auto"/>
+    </w:pPr>
+  </w:style>
+  <w:style w:type="character" w:customStyle="1" w:styleId="HeaderChar">
+    <w:name w:val="Header Char"/>
+    <w:basedOn w:val="DefaultParagraphFont"/>
+    <w:link w:val="Header"/>
+    <w:uiPriority w:val="99"/>
+    <w:rsid w:val="00122D81"/>
+    <w:rPr>
+      <w:noProof/>
+      <w:lang w:val="hr-HR"/>
+    </w:rPr>
+  </w:style>
+  <w:style w:type="paragraph" w:styleId="Footer">
+    <w:name w:val="footer"/>
+    <w:basedOn w:val="Normal"/>
+    <w:link w:val="FooterChar"/>
+    <w:uiPriority w:val="99"/>
+    <w:unhideWhenUsed/>
+    <w:rsid w:val="00122D81"/>
+    <w:pPr>
+      <w:tabs>
+        <w:tab w:val="center" w:pos="4680"/>
+        <w:tab w:val="right" w:pos="9360"/>
+      </w:tabs>
+      <w:spacing w:after="0" w:line="240" w:lineRule="auto"/>
+    </w:pPr>
+  </w:style>
+  <w:style w:type="character" w:customStyle="1" w:styleId="FooterChar">
+    <w:name w:val="Footer Char"/>
+    <w:basedOn w:val="DefaultParagraphFont"/>
+    <w:link w:val="Footer"/>
+    <w:uiPriority w:val="99"/>
+    <w:rsid w:val="00122D81"/>
+    <w:rPr>
+      <w:noProof/>
+      <w:lang w:val="hr-HR"/>
+    </w:rPr>
+  </w:style>
 </w:styles>
 </file>
 

</xml_diff>